<commit_message>
Change delete method to accept put requests
</commit_message>
<xml_diff>
--- a/Upload/Sample requests guide.docx
+++ b/Upload/Sample requests guide.docx
@@ -14,7 +14,7 @@
           <w:b/>
           <w:sz w:val="24"/>
         </w:rPr>
-        <w:t>Sample requests</w:t>
+        <w:t xml:space="preserve">Initial setup </w:t>
       </w:r>
     </w:p>
     <w:p>
@@ -26,19 +26,56 @@
         </w:numPr>
       </w:pPr>
       <w:r>
-        <w:t xml:space="preserve">Add bearer token for the request </w:t>
-      </w:r>
-    </w:p>
-    <w:p>
+        <w:t>Create</w:t>
+      </w:r>
+      <w:r>
+        <w:t xml:space="preserve"> the </w:t>
+      </w:r>
+      <w:proofErr w:type="spellStart"/>
+      <w:r>
+        <w:t>DataBase</w:t>
+      </w:r>
+      <w:proofErr w:type="spellEnd"/>
+      <w:r>
+        <w:t xml:space="preserve"> </w:t>
+      </w:r>
+    </w:p>
+    <w:p>
+      <w:pPr>
+        <w:pStyle w:val="ListParagraph"/>
+        <w:numPr>
+          <w:ilvl w:val="0"/>
+          <w:numId w:val="3"/>
+        </w:numPr>
+      </w:pPr>
+      <w:r>
+        <w:t>Create the database named “</w:t>
+      </w:r>
+      <w:proofErr w:type="spellStart"/>
+      <w:r>
+        <w:t>DemoApiDb</w:t>
+      </w:r>
+      <w:proofErr w:type="spellEnd"/>
+      <w:r>
+        <w:t>”</w:t>
+      </w:r>
+    </w:p>
+    <w:p>
+      <w:pPr>
+        <w:rPr>
+          <w:b/>
+          <w:sz w:val="24"/>
+        </w:rPr>
+      </w:pPr>
       <w:r>
         <w:rPr>
           <w:noProof/>
         </w:rPr>
         <w:drawing>
-          <wp:inline distT="0" distB="0" distL="0" distR="0" wp14:anchorId="265B377B" wp14:editId="28556FFA">
-            <wp:extent cx="5943600" cy="1565910"/>
-            <wp:effectExtent l="0" t="0" r="0" b="0"/>
-            <wp:docPr id="2" name="Picture 2"/>
+          <wp:inline distT="0" distB="0" distL="0" distR="0" wp14:anchorId="52D466D5" wp14:editId="43E45A17">
+            <wp:extent cx="6858000" cy="1786890"/>
+            <wp:effectExtent l="0" t="0" r="0" b="3810"/>
+            <wp:docPr id="3" name="Picture 3"/>
             <wp:cNvGraphicFramePr>
               <a:graphicFrameLocks xmlns:a="http://schemas.openxmlformats.org/drawingml/2006/main" noChangeAspect="1"/>
             </wp:cNvGraphicFramePr>
@@ -58,7 +95,7 @@
                   <pic:spPr>
                     <a:xfrm>
                       <a:off x="0" y="0"/>
-                      <a:ext cx="5943600" cy="1565910"/>
+                      <a:ext cx="6858000" cy="1786890"/>
                     </a:xfrm>
                     <a:prstGeom prst="rect">
                       <a:avLst/>
@@ -71,7 +108,94 @@
         </w:drawing>
       </w:r>
     </w:p>
-    <w:p/>
+    <w:p>
+      <w:pPr>
+        <w:pStyle w:val="ListParagraph"/>
+        <w:numPr>
+          <w:ilvl w:val="0"/>
+          <w:numId w:val="3"/>
+        </w:numPr>
+      </w:pPr>
+      <w:r>
+        <w:t>Clone the solution and run the script</w:t>
+      </w:r>
+      <w:r>
+        <w:t xml:space="preserve"> (create table)</w:t>
+      </w:r>
+      <w:r>
+        <w:t xml:space="preserve"> to setup the tables </w:t>
+      </w:r>
+      <w:r>
+        <w:t>(</w:t>
+      </w:r>
+      <w:hyperlink r:id="rId6" w:history="1">
+        <w:r>
+          <w:rPr>
+            <w:rStyle w:val="Hyperlink"/>
+          </w:rPr>
+          <w:t>https://github.com/Chamodh9311/DemoApi/tree/master/DbScripts</w:t>
+        </w:r>
+      </w:hyperlink>
+      <w:r>
+        <w:t>)</w:t>
+      </w:r>
+    </w:p>
+    <w:p>
+      <w:pPr>
+        <w:pStyle w:val="ListParagraph"/>
+        <w:ind w:left="1440"/>
+      </w:pPr>
+      <w:hyperlink r:id="rId7" w:history="1">
+        <w:r>
+          <w:rPr>
+            <w:rStyle w:val="Hyperlink"/>
+          </w:rPr>
+          <w:t>https://github.com/Chamodh9311/DemoApi</w:t>
+        </w:r>
+      </w:hyperlink>
+    </w:p>
+    <w:p>
+      <w:pPr>
+        <w:pStyle w:val="ListParagraph"/>
+        <w:ind w:left="1440"/>
+      </w:pPr>
+    </w:p>
+    <w:p>
+      <w:pPr>
+        <w:pStyle w:val="ListParagraph"/>
+        <w:numPr>
+          <w:ilvl w:val="0"/>
+          <w:numId w:val="3"/>
+        </w:numPr>
+      </w:pPr>
+      <w:r>
+        <w:t xml:space="preserve">Open the </w:t>
+      </w:r>
+      <w:proofErr w:type="spellStart"/>
+      <w:r>
+        <w:t>web.config</w:t>
+      </w:r>
+      <w:proofErr w:type="spellEnd"/>
+      <w:r>
+        <w:t xml:space="preserve"> file in root folder and change the </w:t>
+      </w:r>
+      <w:proofErr w:type="spellStart"/>
+      <w:r>
+        <w:t>sql</w:t>
+      </w:r>
+      <w:proofErr w:type="spellEnd"/>
+      <w:r>
+        <w:t xml:space="preserve"> connection instance to reflect with your local connection instance. </w:t>
+      </w:r>
+      <w:bookmarkStart w:id="0" w:name="_GoBack"/>
+      <w:bookmarkEnd w:id="0"/>
+    </w:p>
+    <w:p>
+      <w:pPr>
+        <w:pStyle w:val="ListParagraph"/>
+        <w:ind w:left="1440"/>
+      </w:pPr>
+    </w:p>
     <w:p>
       <w:pPr>
         <w:pStyle w:val="ListParagraph"/>
@@ -81,214 +205,19 @@
         </w:numPr>
       </w:pPr>
       <w:r>
-        <w:t>Host URL – highlighted text needs to be replaced from your site URL (visual studio localhost or IIS hosted)</w:t>
-      </w:r>
-    </w:p>
-    <w:p/>
+        <w:t xml:space="preserve">Add bearer token for the request </w:t>
+      </w:r>
+    </w:p>
     <w:p>
       <w:r>
         <w:rPr>
           <w:noProof/>
         </w:rPr>
         <w:drawing>
-          <wp:inline distT="0" distB="0" distL="0" distR="0" wp14:anchorId="0AACA899" wp14:editId="3476E647">
-            <wp:extent cx="5943600" cy="1236980"/>
-            <wp:effectExtent l="0" t="0" r="0" b="1270"/>
-            <wp:docPr id="10" name="Picture 10"/>
-            <wp:cNvGraphicFramePr>
-              <a:graphicFrameLocks xmlns:a="http://schemas.openxmlformats.org/drawingml/2006/main" noChangeAspect="1"/>
-            </wp:cNvGraphicFramePr>
-            <a:graphic xmlns:a="http://schemas.openxmlformats.org/drawingml/2006/main">
-              <a:graphicData uri="http://schemas.openxmlformats.org/drawingml/2006/picture">
-                <pic:pic xmlns:pic="http://schemas.openxmlformats.org/drawingml/2006/picture">
-                  <pic:nvPicPr>
-                    <pic:cNvPr id="1" name=""/>
-                    <pic:cNvPicPr/>
-                  </pic:nvPicPr>
-                  <pic:blipFill>
-                    <a:blip r:embed="rId6"/>
-                    <a:stretch>
-                      <a:fillRect/>
-                    </a:stretch>
-                  </pic:blipFill>
-                  <pic:spPr>
-                    <a:xfrm>
-                      <a:off x="0" y="0"/>
-                      <a:ext cx="5943600" cy="1236980"/>
-                    </a:xfrm>
-                    <a:prstGeom prst="rect">
-                      <a:avLst/>
-                    </a:prstGeom>
-                  </pic:spPr>
-                </pic:pic>
-              </a:graphicData>
-            </a:graphic>
-          </wp:inline>
-        </w:drawing>
-      </w:r>
-    </w:p>
-    <w:p/>
-    <w:p>
-      <w:pPr>
-        <w:pStyle w:val="ListParagraph"/>
-        <w:numPr>
-          <w:ilvl w:val="0"/>
-          <w:numId w:val="1"/>
-        </w:numPr>
-      </w:pPr>
-      <w:r>
-        <w:t xml:space="preserve">Create customer </w:t>
-      </w:r>
-      <w:r>
-        <w:t>(*</w:t>
-      </w:r>
-      <w:r>
-        <w:rPr>
-          <w:rFonts w:ascii="Helvetica" w:hAnsi="Helvetica" w:cs="Helvetica"/>
-          <w:color w:val="505050"/>
-          <w:sz w:val="18"/>
-          <w:szCs w:val="18"/>
-          <w:shd w:val="clear" w:color="auto" w:fill="FFFFFF"/>
-        </w:rPr>
-        <w:t>demo/</w:t>
-      </w:r>
-      <w:proofErr w:type="spellStart"/>
-      <w:r>
-        <w:rPr>
-          <w:rFonts w:ascii="Helvetica" w:hAnsi="Helvetica" w:cs="Helvetica"/>
-          <w:color w:val="505050"/>
-          <w:sz w:val="18"/>
-          <w:szCs w:val="18"/>
-          <w:shd w:val="clear" w:color="auto" w:fill="FFFFFF"/>
-        </w:rPr>
-        <w:t>CreateCustomer</w:t>
-      </w:r>
-      <w:proofErr w:type="spellEnd"/>
-      <w:r>
-        <w:t>)</w:t>
-      </w:r>
-    </w:p>
-    <w:p>
-      <w:pPr>
-        <w:rPr>
-          <w:noProof/>
-        </w:rPr>
-      </w:pPr>
-      <w:r>
-        <w:rPr>
-          <w:noProof/>
-        </w:rPr>
-        <w:drawing>
-          <wp:inline distT="0" distB="0" distL="0" distR="0" wp14:anchorId="39C7E923" wp14:editId="028C7D2F">
-            <wp:extent cx="6957911" cy="3789485"/>
-            <wp:effectExtent l="0" t="0" r="0" b="1905"/>
-            <wp:docPr id="1" name="Picture 1"/>
-            <wp:cNvGraphicFramePr>
-              <a:graphicFrameLocks xmlns:a="http://schemas.openxmlformats.org/drawingml/2006/main" noChangeAspect="1"/>
-            </wp:cNvGraphicFramePr>
-            <a:graphic xmlns:a="http://schemas.openxmlformats.org/drawingml/2006/main">
-              <a:graphicData uri="http://schemas.openxmlformats.org/drawingml/2006/picture">
-                <pic:pic xmlns:pic="http://schemas.openxmlformats.org/drawingml/2006/picture">
-                  <pic:nvPicPr>
-                    <pic:cNvPr id="1" name=""/>
-                    <pic:cNvPicPr/>
-                  </pic:nvPicPr>
-                  <pic:blipFill>
-                    <a:blip r:embed="rId7"/>
-                    <a:stretch>
-                      <a:fillRect/>
-                    </a:stretch>
-                  </pic:blipFill>
-                  <pic:spPr>
-                    <a:xfrm>
-                      <a:off x="0" y="0"/>
-                      <a:ext cx="6965717" cy="3793736"/>
-                    </a:xfrm>
-                    <a:prstGeom prst="rect">
-                      <a:avLst/>
-                    </a:prstGeom>
-                  </pic:spPr>
-                </pic:pic>
-              </a:graphicData>
-            </a:graphic>
-          </wp:inline>
-        </w:drawing>
-      </w:r>
-    </w:p>
-    <w:p>
-      <w:pPr>
-        <w:rPr>
-          <w:noProof/>
-        </w:rPr>
-      </w:pPr>
-    </w:p>
-    <w:p>
-      <w:pPr>
-        <w:pStyle w:val="ListParagraph"/>
-        <w:numPr>
-          <w:ilvl w:val="0"/>
-          <w:numId w:val="1"/>
-        </w:numPr>
-      </w:pPr>
-      <w:r>
-        <w:lastRenderedPageBreak/>
-        <w:t>Update</w:t>
-      </w:r>
-      <w:r>
-        <w:t xml:space="preserve"> </w:t>
-      </w:r>
-      <w:r>
-        <w:t>Customer</w:t>
-      </w:r>
-      <w:r>
-        <w:t>- (*</w:t>
-      </w:r>
-      <w:r>
-        <w:rPr>
-          <w:rFonts w:ascii="Helvetica" w:hAnsi="Helvetica" w:cs="Helvetica"/>
-          <w:color w:val="505050"/>
-          <w:sz w:val="18"/>
-          <w:szCs w:val="18"/>
-          <w:shd w:val="clear" w:color="auto" w:fill="FFFFFF"/>
-        </w:rPr>
-        <w:t>demo/</w:t>
-      </w:r>
-      <w:proofErr w:type="spellStart"/>
-      <w:r>
-        <w:rPr>
-          <w:rFonts w:ascii="Helvetica" w:hAnsi="Helvetica" w:cs="Helvetica"/>
-          <w:color w:val="505050"/>
-          <w:sz w:val="18"/>
-          <w:szCs w:val="18"/>
-          <w:shd w:val="clear" w:color="auto" w:fill="FFFFFF"/>
-        </w:rPr>
-        <w:t>UpdateCustomer</w:t>
-      </w:r>
-      <w:proofErr w:type="spellEnd"/>
-      <w:r>
-        <w:rPr>
-          <w:rFonts w:ascii="Helvetica" w:hAnsi="Helvetica" w:cs="Helvetica"/>
-          <w:color w:val="505050"/>
-          <w:sz w:val="18"/>
-          <w:szCs w:val="18"/>
-          <w:shd w:val="clear" w:color="auto" w:fill="FFFFFF"/>
-        </w:rPr>
-        <w:t>/</w:t>
-      </w:r>
-      <w:r>
-        <w:t>)</w:t>
-      </w:r>
-    </w:p>
-    <w:p>
-      <w:r>
-        <w:rPr>
-          <w:noProof/>
-        </w:rPr>
-        <w:drawing>
-          <wp:inline distT="0" distB="0" distL="0" distR="0" wp14:anchorId="00FBB6B5" wp14:editId="436F3E6C">
-            <wp:extent cx="5793000" cy="4220308"/>
-            <wp:effectExtent l="0" t="0" r="0" b="8890"/>
-            <wp:docPr id="5" name="Picture 5"/>
+          <wp:inline distT="0" distB="0" distL="0" distR="0" wp14:anchorId="265B377B" wp14:editId="28556FFA">
+            <wp:extent cx="5943600" cy="1565910"/>
+            <wp:effectExtent l="0" t="0" r="0" b="0"/>
+            <wp:docPr id="2" name="Picture 2"/>
             <wp:cNvGraphicFramePr>
               <a:graphicFrameLocks xmlns:a="http://schemas.openxmlformats.org/drawingml/2006/main" noChangeAspect="1"/>
             </wp:cNvGraphicFramePr>
@@ -308,7 +237,7 @@
                   <pic:spPr>
                     <a:xfrm>
                       <a:off x="0" y="0"/>
-                      <a:ext cx="5800530" cy="4225794"/>
+                      <a:ext cx="5943600" cy="1565910"/>
                     </a:xfrm>
                     <a:prstGeom prst="rect">
                       <a:avLst/>
@@ -321,83 +250,30 @@
         </w:drawing>
       </w:r>
     </w:p>
+    <w:p/>
     <w:p>
       <w:pPr>
         <w:pStyle w:val="ListParagraph"/>
         <w:numPr>
           <w:ilvl w:val="0"/>
-          <w:numId w:val="1"/>
+          <w:numId w:val="2"/>
         </w:numPr>
       </w:pPr>
       <w:r>
-        <w:t>Delete</w:t>
-      </w:r>
-      <w:r>
-        <w:t xml:space="preserve"> </w:t>
-      </w:r>
-      <w:r>
-        <w:t>Customer</w:t>
-      </w:r>
-      <w:r>
-        <w:t xml:space="preserve"> – </w:t>
-      </w:r>
-      <w:r>
-        <w:t>(*</w:t>
-      </w:r>
-      <w:r>
-        <w:rPr>
-          <w:rFonts w:ascii="Helvetica" w:hAnsi="Helvetica" w:cs="Helvetica"/>
-          <w:color w:val="505050"/>
-          <w:sz w:val="18"/>
-          <w:szCs w:val="18"/>
-          <w:shd w:val="clear" w:color="auto" w:fill="FFFFFF"/>
-        </w:rPr>
-        <w:t>demo/</w:t>
-      </w:r>
-      <w:proofErr w:type="spellStart"/>
-      <w:r>
-        <w:rPr>
-          <w:rFonts w:ascii="Helvetica" w:hAnsi="Helvetica" w:cs="Helvetica"/>
-          <w:color w:val="505050"/>
-          <w:sz w:val="18"/>
-          <w:szCs w:val="18"/>
-          <w:shd w:val="clear" w:color="auto" w:fill="FFFFFF"/>
-        </w:rPr>
-        <w:t>DeleteCustomer</w:t>
-      </w:r>
-      <w:proofErr w:type="spellEnd"/>
-      <w:r>
-        <w:rPr>
-          <w:rFonts w:ascii="Helvetica" w:hAnsi="Helvetica" w:cs="Helvetica"/>
-          <w:color w:val="505050"/>
-          <w:sz w:val="18"/>
-          <w:szCs w:val="18"/>
-          <w:shd w:val="clear" w:color="auto" w:fill="FFFFFF"/>
-        </w:rPr>
-        <w:t>/</w:t>
-      </w:r>
-      <w:r>
-        <w:t>)</w:t>
-      </w:r>
-    </w:p>
-    <w:p>
-      <w:pPr>
-        <w:pStyle w:val="ListParagraph"/>
-      </w:pPr>
-    </w:p>
-    <w:p>
-      <w:pPr>
-        <w:pStyle w:val="ListParagraph"/>
-      </w:pPr>
+        <w:t>Host URL – highlighted text needs to be replaced from your site URL (visual studio localhost or IIS hosted)</w:t>
+      </w:r>
+    </w:p>
+    <w:p/>
+    <w:p>
       <w:r>
         <w:rPr>
           <w:noProof/>
         </w:rPr>
         <w:drawing>
-          <wp:inline distT="0" distB="0" distL="0" distR="0" wp14:anchorId="21B0E6D5" wp14:editId="6136D448">
-            <wp:extent cx="5855677" cy="3653790"/>
-            <wp:effectExtent l="0" t="0" r="0" b="3810"/>
-            <wp:docPr id="9" name="Picture 9"/>
+          <wp:inline distT="0" distB="0" distL="0" distR="0" wp14:anchorId="0AACA899" wp14:editId="3476E647">
+            <wp:extent cx="5943600" cy="1236980"/>
+            <wp:effectExtent l="0" t="0" r="0" b="1270"/>
+            <wp:docPr id="10" name="Picture 10"/>
             <wp:cNvGraphicFramePr>
               <a:graphicFrameLocks xmlns:a="http://schemas.openxmlformats.org/drawingml/2006/main" noChangeAspect="1"/>
             </wp:cNvGraphicFramePr>
@@ -417,7 +293,7 @@
                   <pic:spPr>
                     <a:xfrm>
                       <a:off x="0" y="0"/>
-                      <a:ext cx="5873809" cy="3665104"/>
+                      <a:ext cx="5943600" cy="1236980"/>
                     </a:xfrm>
                     <a:prstGeom prst="rect">
                       <a:avLst/>
@@ -430,11 +306,25 @@
         </w:drawing>
       </w:r>
     </w:p>
-    <w:p>
-      <w:bookmarkStart w:id="0" w:name="_GoBack"/>
-      <w:bookmarkEnd w:id="0"/>
-    </w:p>
     <w:p/>
+    <w:p/>
+    <w:p/>
+    <w:p>
+      <w:pPr>
+        <w:rPr>
+          <w:b/>
+          <w:sz w:val="24"/>
+        </w:rPr>
+      </w:pPr>
+      <w:r>
+        <w:rPr>
+          <w:b/>
+          <w:sz w:val="24"/>
+        </w:rPr>
+        <w:lastRenderedPageBreak/>
+        <w:t xml:space="preserve">Sample requests </w:t>
+      </w:r>
+    </w:p>
     <w:p>
       <w:pPr>
         <w:pStyle w:val="ListParagraph"/>
@@ -444,25 +334,69 @@
         </w:numPr>
       </w:pPr>
       <w:r>
-        <w:t>File</w:t>
-      </w:r>
-      <w:r>
-        <w:t xml:space="preserve"> </w:t>
-      </w:r>
-      <w:r>
-        <w:t>Upload</w:t>
-      </w:r>
-    </w:p>
-    <w:p>
-      <w:r>
+        <w:t xml:space="preserve">Create customer </w:t>
+      </w:r>
+      <w:r>
+        <w:t>(*</w:t>
+      </w:r>
+      <w:r>
+        <w:rPr>
+          <w:rFonts w:ascii="Helvetica" w:hAnsi="Helvetica" w:cs="Helvetica"/>
+          <w:color w:val="505050"/>
+          <w:sz w:val="18"/>
+          <w:szCs w:val="18"/>
+          <w:shd w:val="clear" w:color="auto" w:fill="FFFFFF"/>
+        </w:rPr>
+        <w:t>demo/</w:t>
+      </w:r>
+      <w:proofErr w:type="spellStart"/>
+      <w:r>
+        <w:rPr>
+          <w:rFonts w:ascii="Helvetica" w:hAnsi="Helvetica" w:cs="Helvetica"/>
+          <w:color w:val="505050"/>
+          <w:sz w:val="18"/>
+          <w:szCs w:val="18"/>
+          <w:shd w:val="clear" w:color="auto" w:fill="FFFFFF"/>
+        </w:rPr>
+        <w:t>CreateCustomer</w:t>
+      </w:r>
+      <w:proofErr w:type="spellEnd"/>
+      <w:r>
+        <w:t>)</w:t>
+      </w:r>
+    </w:p>
+    <w:p>
+      <w:pPr>
+        <w:pStyle w:val="ListParagraph"/>
+      </w:pPr>
+      <w:r>
+        <w:t xml:space="preserve">Note - </w:t>
+      </w:r>
+      <w:r>
+        <w:t xml:space="preserve">please </w:t>
+      </w:r>
+      <w:r>
+        <w:t xml:space="preserve">provide </w:t>
+      </w:r>
+      <w:r>
+        <w:t>email and name in the request.</w:t>
+      </w:r>
+    </w:p>
+    <w:p>
+      <w:pPr>
         <w:rPr>
           <w:noProof/>
         </w:rPr>
+      </w:pPr>
+      <w:r>
+        <w:rPr>
+          <w:noProof/>
+        </w:rPr>
         <w:drawing>
-          <wp:inline distT="0" distB="0" distL="0" distR="0" wp14:anchorId="04523AC4" wp14:editId="2E7DEB6E">
-            <wp:extent cx="5943600" cy="3948430"/>
-            <wp:effectExtent l="0" t="0" r="0" b="0"/>
-            <wp:docPr id="7" name="Picture 7"/>
+          <wp:inline distT="0" distB="0" distL="0" distR="0" wp14:anchorId="39C7E923" wp14:editId="028C7D2F">
+            <wp:extent cx="6647935" cy="3620662"/>
+            <wp:effectExtent l="0" t="0" r="635" b="0"/>
+            <wp:docPr id="1" name="Picture 1"/>
             <wp:cNvGraphicFramePr>
               <a:graphicFrameLocks xmlns:a="http://schemas.openxmlformats.org/drawingml/2006/main" noChangeAspect="1"/>
             </wp:cNvGraphicFramePr>
@@ -482,7 +416,7 @@
                   <pic:spPr>
                     <a:xfrm>
                       <a:off x="0" y="0"/>
-                      <a:ext cx="5943600" cy="3948430"/>
+                      <a:ext cx="6660334" cy="3627415"/>
                     </a:xfrm>
                     <a:prstGeom prst="rect">
                       <a:avLst/>
@@ -497,6 +431,13 @@
     </w:p>
     <w:p>
       <w:pPr>
+        <w:rPr>
+          <w:noProof/>
+        </w:rPr>
+      </w:pPr>
+    </w:p>
+    <w:p>
+      <w:pPr>
         <w:pStyle w:val="ListParagraph"/>
         <w:numPr>
           <w:ilvl w:val="0"/>
@@ -504,7 +445,62 @@
         </w:numPr>
       </w:pPr>
       <w:r>
-        <w:t xml:space="preserve">File Download </w:t>
+        <w:t>Update</w:t>
+      </w:r>
+      <w:r>
+        <w:t xml:space="preserve"> </w:t>
+      </w:r>
+      <w:r>
+        <w:t>Customer</w:t>
+      </w:r>
+      <w:r>
+        <w:t>- (*</w:t>
+      </w:r>
+      <w:r>
+        <w:rPr>
+          <w:rFonts w:ascii="Helvetica" w:hAnsi="Helvetica" w:cs="Helvetica"/>
+          <w:color w:val="505050"/>
+          <w:sz w:val="18"/>
+          <w:szCs w:val="18"/>
+          <w:shd w:val="clear" w:color="auto" w:fill="FFFFFF"/>
+        </w:rPr>
+        <w:t>demo/</w:t>
+      </w:r>
+      <w:proofErr w:type="spellStart"/>
+      <w:r>
+        <w:rPr>
+          <w:rFonts w:ascii="Helvetica" w:hAnsi="Helvetica" w:cs="Helvetica"/>
+          <w:color w:val="505050"/>
+          <w:sz w:val="18"/>
+          <w:szCs w:val="18"/>
+          <w:shd w:val="clear" w:color="auto" w:fill="FFFFFF"/>
+        </w:rPr>
+        <w:t>UpdateCustomer</w:t>
+      </w:r>
+      <w:proofErr w:type="spellEnd"/>
+      <w:r>
+        <w:rPr>
+          <w:rFonts w:ascii="Helvetica" w:hAnsi="Helvetica" w:cs="Helvetica"/>
+          <w:color w:val="505050"/>
+          <w:sz w:val="18"/>
+          <w:szCs w:val="18"/>
+          <w:shd w:val="clear" w:color="auto" w:fill="FFFFFF"/>
+        </w:rPr>
+        <w:t>/</w:t>
+      </w:r>
+      <w:r>
+        <w:t>)</w:t>
+      </w:r>
+      <w:r>
+        <w:t xml:space="preserve"> </w:t>
+      </w:r>
+    </w:p>
+    <w:p>
+      <w:pPr>
+        <w:pStyle w:val="ListParagraph"/>
+      </w:pPr>
+      <w:r>
+        <w:t xml:space="preserve">Note – please provide an existing user Id, email and name in the request. </w:t>
       </w:r>
     </w:p>
     <w:p>
@@ -513,10 +509,10 @@
           <w:noProof/>
         </w:rPr>
         <w:drawing>
-          <wp:inline distT="0" distB="0" distL="0" distR="0" wp14:anchorId="775C89ED" wp14:editId="0D16120C">
-            <wp:extent cx="5943600" cy="2524760"/>
-            <wp:effectExtent l="0" t="0" r="0" b="8890"/>
-            <wp:docPr id="8" name="Picture 8"/>
+          <wp:inline distT="0" distB="0" distL="0" distR="0" wp14:anchorId="416905EF" wp14:editId="59A5AAF7">
+            <wp:extent cx="6458465" cy="3809896"/>
+            <wp:effectExtent l="0" t="0" r="0" b="635"/>
+            <wp:docPr id="4" name="Picture 4"/>
             <wp:cNvGraphicFramePr>
               <a:graphicFrameLocks xmlns:a="http://schemas.openxmlformats.org/drawingml/2006/main" noChangeAspect="1"/>
             </wp:cNvGraphicFramePr>
@@ -536,6 +532,232 @@
                   <pic:spPr>
                     <a:xfrm>
                       <a:off x="0" y="0"/>
+                      <a:ext cx="6461727" cy="3811820"/>
+                    </a:xfrm>
+                    <a:prstGeom prst="rect">
+                      <a:avLst/>
+                    </a:prstGeom>
+                  </pic:spPr>
+                </pic:pic>
+              </a:graphicData>
+            </a:graphic>
+          </wp:inline>
+        </w:drawing>
+      </w:r>
+    </w:p>
+    <w:p>
+      <w:pPr>
+        <w:pStyle w:val="ListParagraph"/>
+        <w:numPr>
+          <w:ilvl w:val="0"/>
+          <w:numId w:val="1"/>
+        </w:numPr>
+      </w:pPr>
+      <w:r>
+        <w:lastRenderedPageBreak/>
+        <w:t>Delete</w:t>
+      </w:r>
+      <w:r>
+        <w:t xml:space="preserve"> </w:t>
+      </w:r>
+      <w:r>
+        <w:t>Customer</w:t>
+      </w:r>
+      <w:r>
+        <w:t xml:space="preserve"> – </w:t>
+      </w:r>
+      <w:r>
+        <w:t>(*</w:t>
+      </w:r>
+      <w:r>
+        <w:rPr>
+          <w:rFonts w:ascii="Helvetica" w:hAnsi="Helvetica" w:cs="Helvetica"/>
+          <w:color w:val="505050"/>
+          <w:sz w:val="18"/>
+          <w:szCs w:val="18"/>
+          <w:shd w:val="clear" w:color="auto" w:fill="FFFFFF"/>
+        </w:rPr>
+        <w:t>demo/</w:t>
+      </w:r>
+      <w:proofErr w:type="spellStart"/>
+      <w:r>
+        <w:rPr>
+          <w:rFonts w:ascii="Helvetica" w:hAnsi="Helvetica" w:cs="Helvetica"/>
+          <w:color w:val="505050"/>
+          <w:sz w:val="18"/>
+          <w:szCs w:val="18"/>
+          <w:shd w:val="clear" w:color="auto" w:fill="FFFFFF"/>
+        </w:rPr>
+        <w:t>DeleteCustomer</w:t>
+      </w:r>
+      <w:proofErr w:type="spellEnd"/>
+      <w:r>
+        <w:rPr>
+          <w:rFonts w:ascii="Helvetica" w:hAnsi="Helvetica" w:cs="Helvetica"/>
+          <w:color w:val="505050"/>
+          <w:sz w:val="18"/>
+          <w:szCs w:val="18"/>
+          <w:shd w:val="clear" w:color="auto" w:fill="FFFFFF"/>
+        </w:rPr>
+        <w:t>/</w:t>
+      </w:r>
+      <w:r>
+        <w:t>)</w:t>
+      </w:r>
+    </w:p>
+    <w:p>
+      <w:pPr>
+        <w:pStyle w:val="ListParagraph"/>
+      </w:pPr>
+      <w:r>
+        <w:t xml:space="preserve">Note – deleted customer details will be returned. </w:t>
+      </w:r>
+    </w:p>
+    <w:p>
+      <w:r>
+        <w:rPr>
+          <w:noProof/>
+        </w:rPr>
+        <w:drawing>
+          <wp:inline distT="0" distB="0" distL="0" distR="0" wp14:anchorId="1197B55D" wp14:editId="07400337">
+            <wp:extent cx="6109154" cy="3847070"/>
+            <wp:effectExtent l="0" t="0" r="6350" b="1270"/>
+            <wp:docPr id="6" name="Picture 6"/>
+            <wp:cNvGraphicFramePr>
+              <a:graphicFrameLocks xmlns:a="http://schemas.openxmlformats.org/drawingml/2006/main" noChangeAspect="1"/>
+            </wp:cNvGraphicFramePr>
+            <a:graphic xmlns:a="http://schemas.openxmlformats.org/drawingml/2006/main">
+              <a:graphicData uri="http://schemas.openxmlformats.org/drawingml/2006/picture">
+                <pic:pic xmlns:pic="http://schemas.openxmlformats.org/drawingml/2006/picture">
+                  <pic:nvPicPr>
+                    <pic:cNvPr id="1" name=""/>
+                    <pic:cNvPicPr/>
+                  </pic:nvPicPr>
+                  <pic:blipFill>
+                    <a:blip r:embed="rId12"/>
+                    <a:stretch>
+                      <a:fillRect/>
+                    </a:stretch>
+                  </pic:blipFill>
+                  <pic:spPr>
+                    <a:xfrm>
+                      <a:off x="0" y="0"/>
+                      <a:ext cx="6122109" cy="3855228"/>
+                    </a:xfrm>
+                    <a:prstGeom prst="rect">
+                      <a:avLst/>
+                    </a:prstGeom>
+                  </pic:spPr>
+                </pic:pic>
+              </a:graphicData>
+            </a:graphic>
+          </wp:inline>
+        </w:drawing>
+      </w:r>
+    </w:p>
+    <w:p/>
+    <w:p>
+      <w:pPr>
+        <w:pStyle w:val="ListParagraph"/>
+        <w:numPr>
+          <w:ilvl w:val="0"/>
+          <w:numId w:val="1"/>
+        </w:numPr>
+      </w:pPr>
+      <w:r>
+        <w:t>File</w:t>
+      </w:r>
+      <w:r>
+        <w:t xml:space="preserve"> </w:t>
+      </w:r>
+      <w:r>
+        <w:t>Upload</w:t>
+      </w:r>
+    </w:p>
+    <w:p>
+      <w:r>
+        <w:rPr>
+          <w:noProof/>
+        </w:rPr>
+        <w:drawing>
+          <wp:inline distT="0" distB="0" distL="0" distR="0" wp14:anchorId="04523AC4" wp14:editId="2E7DEB6E">
+            <wp:extent cx="5943600" cy="3948430"/>
+            <wp:effectExtent l="0" t="0" r="0" b="0"/>
+            <wp:docPr id="7" name="Picture 7"/>
+            <wp:cNvGraphicFramePr>
+              <a:graphicFrameLocks xmlns:a="http://schemas.openxmlformats.org/drawingml/2006/main" noChangeAspect="1"/>
+            </wp:cNvGraphicFramePr>
+            <a:graphic xmlns:a="http://schemas.openxmlformats.org/drawingml/2006/main">
+              <a:graphicData uri="http://schemas.openxmlformats.org/drawingml/2006/picture">
+                <pic:pic xmlns:pic="http://schemas.openxmlformats.org/drawingml/2006/picture">
+                  <pic:nvPicPr>
+                    <pic:cNvPr id="1" name=""/>
+                    <pic:cNvPicPr/>
+                  </pic:nvPicPr>
+                  <pic:blipFill>
+                    <a:blip r:embed="rId13"/>
+                    <a:stretch>
+                      <a:fillRect/>
+                    </a:stretch>
+                  </pic:blipFill>
+                  <pic:spPr>
+                    <a:xfrm>
+                      <a:off x="0" y="0"/>
+                      <a:ext cx="5943600" cy="3948430"/>
+                    </a:xfrm>
+                    <a:prstGeom prst="rect">
+                      <a:avLst/>
+                    </a:prstGeom>
+                  </pic:spPr>
+                </pic:pic>
+              </a:graphicData>
+            </a:graphic>
+          </wp:inline>
+        </w:drawing>
+      </w:r>
+    </w:p>
+    <w:p>
+      <w:pPr>
+        <w:pStyle w:val="ListParagraph"/>
+        <w:numPr>
+          <w:ilvl w:val="0"/>
+          <w:numId w:val="1"/>
+        </w:numPr>
+      </w:pPr>
+      <w:r>
+        <w:lastRenderedPageBreak/>
+        <w:t xml:space="preserve">File Download </w:t>
+      </w:r>
+    </w:p>
+    <w:p>
+      <w:r>
+        <w:rPr>
+          <w:noProof/>
+        </w:rPr>
+        <w:drawing>
+          <wp:inline distT="0" distB="0" distL="0" distR="0" wp14:anchorId="775C89ED" wp14:editId="0D16120C">
+            <wp:extent cx="5943600" cy="2524760"/>
+            <wp:effectExtent l="0" t="0" r="0" b="8890"/>
+            <wp:docPr id="8" name="Picture 8"/>
+            <wp:cNvGraphicFramePr>
+              <a:graphicFrameLocks xmlns:a="http://schemas.openxmlformats.org/drawingml/2006/main" noChangeAspect="1"/>
+            </wp:cNvGraphicFramePr>
+            <a:graphic xmlns:a="http://schemas.openxmlformats.org/drawingml/2006/main">
+              <a:graphicData uri="http://schemas.openxmlformats.org/drawingml/2006/picture">
+                <pic:pic xmlns:pic="http://schemas.openxmlformats.org/drawingml/2006/picture">
+                  <pic:nvPicPr>
+                    <pic:cNvPr id="1" name=""/>
+                    <pic:cNvPicPr/>
+                  </pic:nvPicPr>
+                  <pic:blipFill>
+                    <a:blip r:embed="rId14"/>
+                    <a:stretch>
+                      <a:fillRect/>
+                    </a:stretch>
+                  </pic:blipFill>
+                  <pic:spPr>
+                    <a:xfrm>
+                      <a:off x="0" y="0"/>
                       <a:ext cx="5943600" cy="2524760"/>
                     </a:xfrm>
                     <a:prstGeom prst="rect">
@@ -563,119 +785,232 @@
 <file path=word/numbering.xml><?xml version="1.0" encoding="utf-8"?>
 <w:numbering xmlns:wpc="http://schemas.microsoft.com/office/word/2010/wordprocessingCanvas" xmlns:cx="http://schemas.microsoft.com/office/drawing/2014/chartex" xmlns:cx1="http://schemas.microsoft.com/office/drawing/2015/9/8/chartex" xmlns:mc="http://schemas.openxmlformats.org/markup-compatibility/2006" xmlns:o="urn:schemas-microsoft-com:office:office" xmlns:r="http://schemas.openxmlformats.org/officeDocument/2006/relationships" xmlns:m="http://schemas.openxmlformats.org/officeDocument/2006/math" xmlns:v="urn:schemas-microsoft-com:vml" xmlns:wp14="http://schemas.microsoft.com/office/word/2010/wordprocessingDrawing" xmlns:wp="http://schemas.openxmlformats.org/drawingml/2006/wordprocessingDrawing" xmlns:w10="urn:schemas-microsoft-com:office:word" xmlns:w="http://schemas.openxmlformats.org/wordprocessingml/2006/main" xmlns:w14="http://schemas.microsoft.com/office/word/2010/wordml" xmlns:w15="http://schemas.microsoft.com/office/word/2012/wordml" xmlns:w16se="http://schemas.microsoft.com/office/word/2015/wordml/symex" xmlns:wpg="http://schemas.microsoft.com/office/word/2010/wordprocessingGroup" xmlns:wpi="http://schemas.microsoft.com/office/word/2010/wordprocessingInk" xmlns:wne="http://schemas.microsoft.com/office/word/2006/wordml" xmlns:wps="http://schemas.microsoft.com/office/word/2010/wordprocessingShape" mc:Ignorable="w14 w15 w16se wp14">
   <w:abstractNum w:abstractNumId="0" w15:restartNumberingAfterBreak="0">
-    <w:nsid w:val="506C01F3"/>
+    <w:nsid w:val="3B334397"/>
     <w:multiLevelType w:val="hybridMultilevel"/>
-    <w:tmpl w:val="F93AD6D4"/>
-    <w:lvl w:ilvl="0" w:tplc="04090001">
+    <w:tmpl w:val="94365C70"/>
+    <w:lvl w:ilvl="0" w:tplc="04090003">
+      <w:start w:val="1"/>
+      <w:numFmt w:val="bullet"/>
+      <w:lvlText w:val="o"/>
+      <w:lvlJc w:val="left"/>
+      <w:pPr>
+        <w:ind w:left="1440" w:hanging="360"/>
+      </w:pPr>
+      <w:rPr>
+        <w:rFonts w:ascii="Courier New" w:hAnsi="Courier New" w:cs="Courier New" w:hint="default"/>
+      </w:rPr>
+    </w:lvl>
+    <w:lvl w:ilvl="1" w:tplc="04090003" w:tentative="1">
+      <w:start w:val="1"/>
+      <w:numFmt w:val="bullet"/>
+      <w:lvlText w:val="o"/>
+      <w:lvlJc w:val="left"/>
+      <w:pPr>
+        <w:ind w:left="2160" w:hanging="360"/>
+      </w:pPr>
+      <w:rPr>
+        <w:rFonts w:ascii="Courier New" w:hAnsi="Courier New" w:cs="Courier New" w:hint="default"/>
+      </w:rPr>
+    </w:lvl>
+    <w:lvl w:ilvl="2" w:tplc="04090005" w:tentative="1">
+      <w:start w:val="1"/>
+      <w:numFmt w:val="bullet"/>
+      <w:lvlText w:val=""/>
+      <w:lvlJc w:val="left"/>
+      <w:pPr>
+        <w:ind w:left="2880" w:hanging="360"/>
+      </w:pPr>
+      <w:rPr>
+        <w:rFonts w:ascii="Wingdings" w:hAnsi="Wingdings" w:hint="default"/>
+      </w:rPr>
+    </w:lvl>
+    <w:lvl w:ilvl="3" w:tplc="04090001" w:tentative="1">
       <w:start w:val="1"/>
       <w:numFmt w:val="bullet"/>
       <w:lvlText w:val=""/>
       <w:lvlJc w:val="left"/>
       <w:pPr>
-        <w:ind w:left="720" w:hanging="360"/>
+        <w:ind w:left="3600" w:hanging="360"/>
       </w:pPr>
       <w:rPr>
         <w:rFonts w:ascii="Symbol" w:hAnsi="Symbol" w:hint="default"/>
       </w:rPr>
     </w:lvl>
-    <w:lvl w:ilvl="1" w:tplc="04090003" w:tentative="1">
+    <w:lvl w:ilvl="4" w:tplc="04090003" w:tentative="1">
       <w:start w:val="1"/>
       <w:numFmt w:val="bullet"/>
       <w:lvlText w:val="o"/>
       <w:lvlJc w:val="left"/>
       <w:pPr>
-        <w:ind w:left="1440" w:hanging="360"/>
+        <w:ind w:left="4320" w:hanging="360"/>
       </w:pPr>
       <w:rPr>
         <w:rFonts w:ascii="Courier New" w:hAnsi="Courier New" w:cs="Courier New" w:hint="default"/>
       </w:rPr>
     </w:lvl>
-    <w:lvl w:ilvl="2" w:tplc="04090005" w:tentative="1">
+    <w:lvl w:ilvl="5" w:tplc="04090005" w:tentative="1">
       <w:start w:val="1"/>
       <w:numFmt w:val="bullet"/>
       <w:lvlText w:val=""/>
       <w:lvlJc w:val="left"/>
       <w:pPr>
-        <w:ind w:left="2160" w:hanging="360"/>
+        <w:ind w:left="5040" w:hanging="360"/>
       </w:pPr>
       <w:rPr>
         <w:rFonts w:ascii="Wingdings" w:hAnsi="Wingdings" w:hint="default"/>
       </w:rPr>
     </w:lvl>
-    <w:lvl w:ilvl="3" w:tplc="04090001" w:tentative="1">
+    <w:lvl w:ilvl="6" w:tplc="04090001" w:tentative="1">
       <w:start w:val="1"/>
       <w:numFmt w:val="bullet"/>
       <w:lvlText w:val=""/>
       <w:lvlJc w:val="left"/>
       <w:pPr>
-        <w:ind w:left="2880" w:hanging="360"/>
+        <w:ind w:left="5760" w:hanging="360"/>
       </w:pPr>
       <w:rPr>
         <w:rFonts w:ascii="Symbol" w:hAnsi="Symbol" w:hint="default"/>
       </w:rPr>
     </w:lvl>
-    <w:lvl w:ilvl="4" w:tplc="04090003" w:tentative="1">
+    <w:lvl w:ilvl="7" w:tplc="04090003" w:tentative="1">
       <w:start w:val="1"/>
       <w:numFmt w:val="bullet"/>
       <w:lvlText w:val="o"/>
       <w:lvlJc w:val="left"/>
       <w:pPr>
-        <w:ind w:left="3600" w:hanging="360"/>
+        <w:ind w:left="6480" w:hanging="360"/>
       </w:pPr>
       <w:rPr>
         <w:rFonts w:ascii="Courier New" w:hAnsi="Courier New" w:cs="Courier New" w:hint="default"/>
       </w:rPr>
     </w:lvl>
-    <w:lvl w:ilvl="5" w:tplc="04090005" w:tentative="1">
+    <w:lvl w:ilvl="8" w:tplc="04090005" w:tentative="1">
       <w:start w:val="1"/>
       <w:numFmt w:val="bullet"/>
       <w:lvlText w:val=""/>
       <w:lvlJc w:val="left"/>
       <w:pPr>
-        <w:ind w:left="4320" w:hanging="360"/>
+        <w:ind w:left="7200" w:hanging="360"/>
       </w:pPr>
       <w:rPr>
         <w:rFonts w:ascii="Wingdings" w:hAnsi="Wingdings" w:hint="default"/>
       </w:rPr>
     </w:lvl>
-    <w:lvl w:ilvl="6" w:tplc="04090001" w:tentative="1">
+  </w:abstractNum>
+  <w:abstractNum w:abstractNumId="1" w15:restartNumberingAfterBreak="0">
+    <w:nsid w:val="506C01F3"/>
+    <w:multiLevelType w:val="hybridMultilevel"/>
+    <w:tmpl w:val="4740BF72"/>
+    <w:lvl w:ilvl="0" w:tplc="04090001">
       <w:start w:val="1"/>
       <w:numFmt w:val="bullet"/>
       <w:lvlText w:val=""/>
       <w:lvlJc w:val="left"/>
       <w:pPr>
-        <w:ind w:left="5040" w:hanging="360"/>
+        <w:ind w:left="720" w:hanging="360"/>
       </w:pPr>
       <w:rPr>
         <w:rFonts w:ascii="Symbol" w:hAnsi="Symbol" w:hint="default"/>
       </w:rPr>
     </w:lvl>
-    <w:lvl w:ilvl="7" w:tplc="04090003" w:tentative="1">
+    <w:lvl w:ilvl="1" w:tplc="04090003" w:tentative="1">
       <w:start w:val="1"/>
       <w:numFmt w:val="bullet"/>
       <w:lvlText w:val="o"/>
       <w:lvlJc w:val="left"/>
       <w:pPr>
-        <w:ind w:left="5760" w:hanging="360"/>
+        <w:ind w:left="1440" w:hanging="360"/>
       </w:pPr>
       <w:rPr>
         <w:rFonts w:ascii="Courier New" w:hAnsi="Courier New" w:cs="Courier New" w:hint="default"/>
       </w:rPr>
     </w:lvl>
-    <w:lvl w:ilvl="8" w:tplc="04090005" w:tentative="1">
+    <w:lvl w:ilvl="2" w:tplc="04090005" w:tentative="1">
       <w:start w:val="1"/>
       <w:numFmt w:val="bullet"/>
       <w:lvlText w:val=""/>
       <w:lvlJc w:val="left"/>
       <w:pPr>
-        <w:ind w:left="6480" w:hanging="360"/>
+        <w:ind w:left="2160" w:hanging="360"/>
       </w:pPr>
       <w:rPr>
         <w:rFonts w:ascii="Wingdings" w:hAnsi="Wingdings" w:hint="default"/>
       </w:rPr>
     </w:lvl>
+    <w:lvl w:ilvl="3" w:tplc="04090001" w:tentative="1">
+      <w:start w:val="1"/>
+      <w:numFmt w:val="bullet"/>
+      <w:lvlText w:val=""/>
+      <w:lvlJc w:val="left"/>
+      <w:pPr>
+        <w:ind w:left="2880" w:hanging="360"/>
+      </w:pPr>
+      <w:rPr>
+        <w:rFonts w:ascii="Symbol" w:hAnsi="Symbol" w:hint="default"/>
+      </w:rPr>
+    </w:lvl>
+    <w:lvl w:ilvl="4" w:tplc="04090003" w:tentative="1">
+      <w:start w:val="1"/>
+      <w:numFmt w:val="bullet"/>
+      <w:lvlText w:val="o"/>
+      <w:lvlJc w:val="left"/>
+      <w:pPr>
+        <w:ind w:left="3600" w:hanging="360"/>
+      </w:pPr>
+      <w:rPr>
+        <w:rFonts w:ascii="Courier New" w:hAnsi="Courier New" w:cs="Courier New" w:hint="default"/>
+      </w:rPr>
+    </w:lvl>
+    <w:lvl w:ilvl="5" w:tplc="04090005" w:tentative="1">
+      <w:start w:val="1"/>
+      <w:numFmt w:val="bullet"/>
+      <w:lvlText w:val=""/>
+      <w:lvlJc w:val="left"/>
+      <w:pPr>
+        <w:ind w:left="4320" w:hanging="360"/>
+      </w:pPr>
+      <w:rPr>
+        <w:rFonts w:ascii="Wingdings" w:hAnsi="Wingdings" w:hint="default"/>
+      </w:rPr>
+    </w:lvl>
+    <w:lvl w:ilvl="6" w:tplc="04090001" w:tentative="1">
+      <w:start w:val="1"/>
+      <w:numFmt w:val="bullet"/>
+      <w:lvlText w:val=""/>
+      <w:lvlJc w:val="left"/>
+      <w:pPr>
+        <w:ind w:left="5040" w:hanging="360"/>
+      </w:pPr>
+      <w:rPr>
+        <w:rFonts w:ascii="Symbol" w:hAnsi="Symbol" w:hint="default"/>
+      </w:rPr>
+    </w:lvl>
+    <w:lvl w:ilvl="7" w:tplc="04090003" w:tentative="1">
+      <w:start w:val="1"/>
+      <w:numFmt w:val="bullet"/>
+      <w:lvlText w:val="o"/>
+      <w:lvlJc w:val="left"/>
+      <w:pPr>
+        <w:ind w:left="5760" w:hanging="360"/>
+      </w:pPr>
+      <w:rPr>
+        <w:rFonts w:ascii="Courier New" w:hAnsi="Courier New" w:cs="Courier New" w:hint="default"/>
+      </w:rPr>
+    </w:lvl>
+    <w:lvl w:ilvl="8" w:tplc="04090005" w:tentative="1">
+      <w:start w:val="1"/>
+      <w:numFmt w:val="bullet"/>
+      <w:lvlText w:val=""/>
+      <w:lvlJc w:val="left"/>
+      <w:pPr>
+        <w:ind w:left="6480" w:hanging="360"/>
+      </w:pPr>
+      <w:rPr>
+        <w:rFonts w:ascii="Wingdings" w:hAnsi="Wingdings" w:hint="default"/>
+      </w:rPr>
+    </w:lvl>
   </w:abstractNum>
-  <w:abstractNum w:abstractNumId="1" w15:restartNumberingAfterBreak="0">
+  <w:abstractNum w:abstractNumId="2" w15:restartNumberingAfterBreak="0">
     <w:nsid w:val="611533C4"/>
     <w:multiLevelType w:val="hybridMultilevel"/>
     <w:tmpl w:val="5F9E8432"/>
@@ -762,9 +1097,12 @@
     </w:lvl>
   </w:abstractNum>
   <w:num w:numId="1">
+    <w:abstractNumId w:val="2"/>
+  </w:num>
+  <w:num w:numId="2">
     <w:abstractNumId w:val="1"/>
   </w:num>
-  <w:num w:numId="2">
+  <w:num w:numId="3">
     <w:abstractNumId w:val="0"/>
   </w:num>
 </w:numbering>
@@ -1202,6 +1540,18 @@
       <w:contextualSpacing/>
     </w:pPr>
   </w:style>
+  <w:style w:type="character" w:styleId="Hyperlink">
+    <w:name w:val="Hyperlink"/>
+    <w:basedOn w:val="DefaultParagraphFont"/>
+    <w:uiPriority w:val="99"/>
+    <w:semiHidden/>
+    <w:unhideWhenUsed/>
+    <w:rsid w:val="00931F23"/>
+    <w:rPr>
+      <w:color w:val="0000FF"/>
+      <w:u w:val="single"/>
+    </w:rPr>
+  </w:style>
 </w:styles>
 </file>
 

</xml_diff>